<commit_message>
fixed some slip templates
</commit_message>
<xml_diff>
--- a/cleanslips/static/slip_templates/campus/CFI/TEMPLATE_flags.docx
+++ b/cleanslips/static/slip_templates/campus/CFI/TEMPLATE_flags.docx
@@ -25,7 +25,7 @@
       <w:tr>
         <w:trPr>
           <w:cantSplit/>
-          <w:trHeight w:hRule="exact" w:val="13586"/>
+          <w:trHeight w:hRule="exact" w:val="18176"/>
           <w:tblCellSpacing w:w="43" w:type="dxa"/>
         </w:trPr>
         <w:tc>
@@ -55,10 +55,10 @@
                 <w:szCs w:val="28"/>
               </w:rPr>
               <w:drawing>
-                <wp:inline distT="0" distB="0" distL="0" distR="0" wp14:anchorId="6FD1DFF8" wp14:editId="7ECDC156">
+                <wp:inline distT="0" distB="0" distL="0" distR="0" wp14:anchorId="1C27889F" wp14:editId="2DB36FCC">
                   <wp:extent cx="2133600" cy="1114425"/>
-                  <wp:effectExtent l="0" t="0" r="0" b="0"/>
-                  <wp:docPr id="1" name="Picture 1" descr="Asset 1"/>
+                  <wp:effectExtent l="0" t="0" r="0" b="9525"/>
+                  <wp:docPr id="2" name="Picture 2" descr="Asset 1"/>
                   <wp:cNvGraphicFramePr>
                     <a:graphicFrameLocks xmlns:a="http://schemas.openxmlformats.org/drawingml/2006/main" noChangeAspect="1"/>
                   </wp:cNvGraphicFramePr>
@@ -108,7 +108,6 @@
             <w:pPr>
               <w:spacing w:before="120"/>
               <w:ind w:left="165" w:right="153"/>
-              <w:jc w:val="right"/>
               <w:rPr>
                 <w:rFonts w:ascii="Tahoma" w:hAnsi="Tahoma" w:cs="Tahoma"/>
                 <w:b/>
@@ -350,8 +349,6 @@
               </w:rPr>
               <w:fldChar w:fldCharType="end"/>
             </w:r>
-            <w:bookmarkStart w:id="0" w:name="_GoBack"/>
-            <w:bookmarkEnd w:id="0"/>
           </w:p>
           <w:p>
             <w:pPr>
@@ -523,53 +520,130 @@
           </w:p>
           <w:p>
             <w:pPr>
+              <w:ind w:right="153"/>
+              <w:rPr>
+                <w:rFonts w:ascii="Tahoma" w:hAnsi="Tahoma" w:cs="Tahoma"/>
+                <w:color w:val="4E4D4B"/>
+              </w:rPr>
+            </w:pPr>
+          </w:p>
+          <w:p>
+            <w:pPr>
               <w:ind w:left="153" w:right="153"/>
               <w:rPr>
-                <w:rFonts w:ascii="Tahoma" w:hAnsi="Tahoma" w:cs="Tahoma"/>
-                <w:color w:val="4E4D4B"/>
-              </w:rPr>
-            </w:pPr>
+                <w:rFonts w:ascii="Tahoma" w:eastAsia="Calibri" w:hAnsi="Tahoma" w:cs="Tahoma"/>
+                <w:b/>
+                <w:color w:val="D0202D"/>
+                <w:sz w:val="24"/>
+                <w:szCs w:val="24"/>
+              </w:rPr>
+            </w:pPr>
+            <w:r>
+              <w:rPr>
+                <w:rFonts w:ascii="Tahoma" w:hAnsi="Tahoma" w:cs="Tahoma"/>
+                <w:b/>
+                <w:color w:val="D0202D"/>
+                <w:sz w:val="24"/>
+                <w:szCs w:val="24"/>
+              </w:rPr>
+              <w:t>Due Date:</w:t>
+            </w:r>
+            <w:r>
+              <w:rPr>
+                <w:rFonts w:ascii="Tahoma" w:hAnsi="Tahoma" w:cs="Tahoma"/>
+                <w:color w:val="D0202D"/>
+                <w:sz w:val="24"/>
+                <w:szCs w:val="24"/>
+              </w:rPr>
+              <w:br/>
+            </w:r>
+            <w:r>
+              <w:rPr>
+                <w:rFonts w:ascii="Tahoma" w:eastAsia="Calibri" w:hAnsi="Tahoma" w:cs="Tahoma"/>
+                <w:b/>
+                <w:color w:val="D0202D"/>
+                <w:sz w:val="24"/>
+                <w:szCs w:val="24"/>
+              </w:rPr>
+              <w:t>No Renewals</w:t>
+            </w:r>
           </w:p>
           <w:p>
             <w:pPr>
               <w:ind w:left="153" w:right="153"/>
               <w:rPr>
                 <w:rFonts w:ascii="Tahoma" w:eastAsia="Calibri" w:hAnsi="Tahoma" w:cs="Tahoma"/>
-                <w:b/>
-                <w:color w:val="D0202D"/>
-                <w:sz w:val="24"/>
-                <w:szCs w:val="24"/>
-              </w:rPr>
-            </w:pPr>
-            <w:r>
-              <w:rPr>
-                <w:rFonts w:ascii="Tahoma" w:hAnsi="Tahoma" w:cs="Tahoma"/>
-                <w:b/>
-                <w:color w:val="D0202D"/>
-                <w:sz w:val="24"/>
-                <w:szCs w:val="24"/>
-              </w:rPr>
-              <w:t>Due Date:</w:t>
-            </w:r>
-            <w:r>
-              <w:rPr>
-                <w:rFonts w:ascii="Tahoma" w:eastAsia="Calibri" w:hAnsi="Tahoma" w:cs="Tahoma"/>
-                <w:b/>
-                <w:color w:val="D0202D"/>
+                <w:sz w:val="24"/>
+                <w:szCs w:val="24"/>
+              </w:rPr>
+            </w:pPr>
+          </w:p>
+          <w:p>
+            <w:pPr>
+              <w:ind w:left="153" w:right="153"/>
+              <w:rPr>
+                <w:rFonts w:ascii="Tahoma" w:eastAsia="Calibri" w:hAnsi="Tahoma" w:cs="Tahoma"/>
+                <w:sz w:val="24"/>
+                <w:szCs w:val="24"/>
+              </w:rPr>
+            </w:pPr>
+            <w:r>
+              <w:rPr>
+                <w:rFonts w:ascii="Tahoma" w:eastAsia="Calibri" w:hAnsi="Tahoma" w:cs="Tahoma"/>
+                <w:sz w:val="24"/>
+                <w:szCs w:val="24"/>
+              </w:rPr>
+              <w:t>Notes:_________________________</w:t>
+            </w:r>
+          </w:p>
+          <w:p>
+            <w:pPr>
+              <w:ind w:left="153" w:right="153"/>
+              <w:rPr>
+                <w:rFonts w:ascii="Tahoma" w:eastAsia="Calibri" w:hAnsi="Tahoma" w:cs="Tahoma"/>
+                <w:b/>
+                <w:color w:val="D0202D"/>
+                <w:sz w:val="24"/>
+                <w:szCs w:val="24"/>
+              </w:rPr>
+            </w:pPr>
+            <w:r>
+              <w:rPr>
+                <w:rFonts w:ascii="Tahoma" w:eastAsia="Calibri" w:hAnsi="Tahoma" w:cs="Tahoma"/>
+                <w:b/>
                 <w:sz w:val="24"/>
                 <w:szCs w:val="24"/>
               </w:rPr>
               <w:br/>
-              <w:t>No Renewals</w:t>
+            </w:r>
+            <w:r>
+              <w:rPr>
+                <w:rFonts w:ascii="Tahoma" w:eastAsia="Calibri" w:hAnsi="Tahoma" w:cs="Tahoma"/>
+                <w:b/>
+                <w:color w:val="4E4D4B"/>
+                <w:sz w:val="24"/>
+                <w:szCs w:val="24"/>
+              </w:rPr>
+              <w:t>Provided by:</w:t>
+            </w:r>
+            <w:r>
+              <w:rPr>
+                <w:rFonts w:ascii="Tahoma" w:eastAsia="Calibri" w:hAnsi="Tahoma" w:cs="Tahoma"/>
+                <w:b/>
+                <w:color w:val="D0202D"/>
+                <w:sz w:val="24"/>
+                <w:szCs w:val="24"/>
+              </w:rPr>
+              <w:t xml:space="preserve"> (CSU, Fullerton, CFI)</w:t>
             </w:r>
           </w:p>
           <w:p>
             <w:pPr>
               <w:ind w:left="153" w:right="153"/>
               <w:rPr>
-                <w:rFonts w:ascii="Tahoma" w:hAnsi="Tahoma" w:cs="Tahoma"/>
-                <w:b/>
-                <w:color w:val="D0202D"/>
+                <w:rFonts w:ascii="Tahoma" w:eastAsia="Calibri" w:hAnsi="Tahoma" w:cs="Tahoma"/>
+                <w:b/>
+                <w:color w:val="4E4D4B"/>
                 <w:sz w:val="24"/>
                 <w:szCs w:val="24"/>
               </w:rPr>
@@ -580,17 +654,31 @@
               <w:ind w:left="153" w:right="153"/>
               <w:rPr>
                 <w:rFonts w:ascii="Tahoma" w:eastAsia="Calibri" w:hAnsi="Tahoma" w:cs="Tahoma"/>
-                <w:sz w:val="24"/>
-                <w:szCs w:val="24"/>
-              </w:rPr>
-            </w:pPr>
-            <w:r>
-              <w:rPr>
-                <w:rFonts w:ascii="Tahoma" w:eastAsia="Calibri" w:hAnsi="Tahoma" w:cs="Tahoma"/>
-                <w:sz w:val="24"/>
-                <w:szCs w:val="24"/>
-              </w:rPr>
-              <w:t>Notes:_________________________</w:t>
+                <w:b/>
+                <w:color w:val="4E4D4B"/>
+                <w:sz w:val="24"/>
+                <w:szCs w:val="24"/>
+              </w:rPr>
+            </w:pPr>
+            <w:r>
+              <w:rPr>
+                <w:rFonts w:ascii="Tahoma" w:eastAsia="Calibri" w:hAnsi="Tahoma" w:cs="Tahoma"/>
+                <w:b/>
+                <w:color w:val="4E4D4B"/>
+                <w:sz w:val="24"/>
+                <w:szCs w:val="24"/>
+              </w:rPr>
+              <w:t xml:space="preserve">Lost items will receive </w:t>
+            </w:r>
+            <w:r>
+              <w:rPr>
+                <w:rFonts w:ascii="Tahoma" w:eastAsia="Calibri" w:hAnsi="Tahoma" w:cs="Tahoma"/>
+                <w:b/>
+                <w:color w:val="4E4D4B"/>
+                <w:sz w:val="24"/>
+                <w:szCs w:val="24"/>
+              </w:rPr>
+              <w:t>a  Replacement Charge of $90.00</w:t>
             </w:r>
           </w:p>
           <w:p>
@@ -599,121 +687,20 @@
               <w:rPr>
                 <w:rFonts w:ascii="Tahoma" w:eastAsia="Calibri" w:hAnsi="Tahoma" w:cs="Tahoma"/>
                 <w:b/>
-                <w:color w:val="D0202D"/>
-                <w:sz w:val="24"/>
-                <w:szCs w:val="24"/>
-              </w:rPr>
-            </w:pPr>
-            <w:r>
-              <w:rPr>
-                <w:rFonts w:ascii="Tahoma" w:eastAsia="Calibri" w:hAnsi="Tahoma" w:cs="Tahoma"/>
-                <w:b/>
-                <w:sz w:val="24"/>
-                <w:szCs w:val="24"/>
-              </w:rPr>
-              <w:br/>
-            </w:r>
-            <w:r>
-              <w:rPr>
-                <w:rFonts w:ascii="Tahoma" w:eastAsia="Calibri" w:hAnsi="Tahoma" w:cs="Tahoma"/>
-                <w:b/>
-                <w:color w:val="4E4D4B"/>
-                <w:sz w:val="24"/>
-                <w:szCs w:val="24"/>
-              </w:rPr>
-              <w:t>Provided by</w:t>
-            </w:r>
-            <w:r>
-              <w:rPr>
-                <w:rFonts w:ascii="Tahoma" w:eastAsia="Calibri" w:hAnsi="Tahoma" w:cs="Tahoma"/>
-                <w:b/>
-                <w:color w:val="4E4D4B"/>
-                <w:sz w:val="24"/>
-                <w:szCs w:val="24"/>
-              </w:rPr>
-              <w:t>:</w:t>
-            </w:r>
-            <w:r>
-              <w:rPr>
-                <w:rFonts w:ascii="Tahoma" w:eastAsia="Calibri" w:hAnsi="Tahoma" w:cs="Tahoma"/>
-                <w:b/>
-                <w:color w:val="4E4D4B"/>
-                <w:sz w:val="24"/>
-                <w:szCs w:val="24"/>
-              </w:rPr>
-              <w:t xml:space="preserve"> </w:t>
-            </w:r>
-            <w:r>
-              <w:rPr>
-                <w:rFonts w:ascii="Tahoma" w:eastAsia="Calibri" w:hAnsi="Tahoma" w:cs="Tahoma"/>
-                <w:b/>
-                <w:color w:val="D0202D"/>
-                <w:sz w:val="24"/>
-                <w:szCs w:val="24"/>
-              </w:rPr>
-              <w:t>(CSU, Fullerton, CFI)</w:t>
-            </w:r>
+                <w:color w:val="4E4D4B"/>
+                <w:sz w:val="24"/>
+                <w:szCs w:val="24"/>
+              </w:rPr>
+            </w:pPr>
           </w:p>
           <w:p>
             <w:pPr>
               <w:ind w:left="153" w:right="153"/>
-              <w:rPr>
-                <w:rFonts w:ascii="Tahoma" w:eastAsia="Calibri" w:hAnsi="Tahoma" w:cs="Tahoma"/>
-                <w:b/>
-                <w:color w:val="D0202D"/>
-                <w:sz w:val="24"/>
-                <w:szCs w:val="24"/>
-              </w:rPr>
-            </w:pPr>
-          </w:p>
-          <w:p>
-            <w:pPr>
-              <w:ind w:left="153" w:right="153"/>
-              <w:rPr>
-                <w:rFonts w:ascii="Tahoma" w:eastAsia="Calibri" w:hAnsi="Tahoma" w:cs="Tahoma"/>
-                <w:b/>
-                <w:color w:val="4E4D4B"/>
-                <w:sz w:val="24"/>
-                <w:szCs w:val="24"/>
-              </w:rPr>
-            </w:pPr>
-            <w:r>
-              <w:rPr>
-                <w:rFonts w:ascii="Tahoma" w:eastAsia="Calibri" w:hAnsi="Tahoma" w:cs="Tahoma"/>
-                <w:b/>
-                <w:color w:val="4E4D4B"/>
-                <w:sz w:val="24"/>
-                <w:szCs w:val="24"/>
-              </w:rPr>
-              <w:t xml:space="preserve">Lost items will receive </w:t>
-            </w:r>
-            <w:r>
-              <w:rPr>
-                <w:rFonts w:ascii="Tahoma" w:eastAsia="Calibri" w:hAnsi="Tahoma" w:cs="Tahoma"/>
-                <w:b/>
-                <w:color w:val="4E4D4B"/>
-                <w:sz w:val="24"/>
-                <w:szCs w:val="24"/>
-              </w:rPr>
-              <w:t>a  Replacement Charge of $90.00</w:t>
-            </w:r>
-            <w:r>
-              <w:rPr>
-                <w:rFonts w:ascii="Tahoma" w:eastAsia="Calibri" w:hAnsi="Tahoma" w:cs="Tahoma"/>
-                <w:b/>
-                <w:sz w:val="28"/>
-                <w:szCs w:val="28"/>
-              </w:rPr>
-              <w:br/>
-            </w:r>
-          </w:p>
-          <w:p>
-            <w:pPr>
               <w:jc w:val="center"/>
               <w:rPr>
                 <w:rFonts w:ascii="Tahoma" w:eastAsia="Calibri" w:hAnsi="Tahoma" w:cs="Tahoma"/>
                 <w:b/>
-                <w:color w:val="D0202D"/>
+                <w:color w:val="4E4D4B"/>
                 <w:sz w:val="32"/>
                 <w:szCs w:val="32"/>
               </w:rPr>
@@ -726,21 +713,247 @@
                 <w:sz w:val="32"/>
                 <w:szCs w:val="32"/>
               </w:rPr>
-              <w:t xml:space="preserve">Do Not Remove Book </w:t>
-            </w:r>
-          </w:p>
-          <w:p>
-            <w:pPr>
-              <w:jc w:val="center"/>
-              <w:rPr>
-                <w:rFonts w:ascii="Tahoma" w:eastAsia="Calibri" w:hAnsi="Tahoma" w:cs="Tahoma"/>
-                <w:b/>
-                <w:color w:val="D0202D"/>
+              <w:t>Do Not Remove Book Strap</w:t>
+            </w:r>
+            <w:r>
+              <w:rPr>
+                <w:rFonts w:ascii="Tahoma" w:eastAsia="Calibri" w:hAnsi="Tahoma" w:cs="Tahoma"/>
+                <w:b/>
                 <w:sz w:val="32"/>
                 <w:szCs w:val="32"/>
               </w:rPr>
-            </w:pPr>
-            <w:r>
+              <w:br/>
+            </w:r>
+          </w:p>
+          <w:p>
+            <w:pPr>
+              <w:jc w:val="center"/>
+              <w:rPr>
+                <w:rFonts w:ascii="Tahoma" w:eastAsia="Calibri" w:hAnsi="Tahoma" w:cs="Tahoma"/>
+                <w:b/>
+                <w:color w:val="E56F38"/>
+                <w:sz w:val="28"/>
+                <w:szCs w:val="28"/>
+              </w:rPr>
+            </w:pPr>
+          </w:p>
+          <w:p>
+            <w:pPr>
+              <w:jc w:val="center"/>
+              <w:rPr>
+                <w:rFonts w:ascii="Tahoma" w:eastAsia="Calibri" w:hAnsi="Tahoma" w:cs="Tahoma"/>
+                <w:b/>
+                <w:color w:val="E56F38"/>
+                <w:sz w:val="28"/>
+                <w:szCs w:val="28"/>
+              </w:rPr>
+            </w:pPr>
+          </w:p>
+          <w:p>
+            <w:pPr>
+              <w:jc w:val="center"/>
+              <w:rPr>
+                <w:rFonts w:ascii="Tahoma" w:eastAsia="Calibri" w:hAnsi="Tahoma" w:cs="Tahoma"/>
+                <w:b/>
+                <w:color w:val="E56F38"/>
+                <w:sz w:val="28"/>
+                <w:szCs w:val="28"/>
+              </w:rPr>
+            </w:pPr>
+          </w:p>
+          <w:p>
+            <w:pPr>
+              <w:jc w:val="center"/>
+              <w:rPr>
+                <w:rFonts w:ascii="Tahoma" w:eastAsia="Calibri" w:hAnsi="Tahoma" w:cs="Tahoma"/>
+                <w:b/>
+                <w:color w:val="E56F38"/>
+                <w:sz w:val="28"/>
+                <w:szCs w:val="28"/>
+              </w:rPr>
+            </w:pPr>
+          </w:p>
+          <w:p>
+            <w:pPr>
+              <w:jc w:val="center"/>
+              <w:rPr>
+                <w:rFonts w:ascii="Tahoma" w:eastAsia="Calibri" w:hAnsi="Tahoma" w:cs="Tahoma"/>
+                <w:b/>
+                <w:color w:val="E56F38"/>
+                <w:sz w:val="28"/>
+                <w:szCs w:val="28"/>
+              </w:rPr>
+            </w:pPr>
+          </w:p>
+          <w:p>
+            <w:pPr>
+              <w:jc w:val="center"/>
+              <w:rPr>
+                <w:rFonts w:ascii="Tahoma" w:eastAsia="Calibri" w:hAnsi="Tahoma" w:cs="Tahoma"/>
+                <w:b/>
+                <w:color w:val="E56F38"/>
+                <w:sz w:val="28"/>
+                <w:szCs w:val="28"/>
+              </w:rPr>
+            </w:pPr>
+          </w:p>
+          <w:p>
+            <w:pPr>
+              <w:jc w:val="center"/>
+              <w:rPr>
+                <w:rFonts w:ascii="Tahoma" w:eastAsia="Calibri" w:hAnsi="Tahoma" w:cs="Tahoma"/>
+                <w:b/>
+                <w:color w:val="E56F38"/>
+                <w:sz w:val="28"/>
+                <w:szCs w:val="28"/>
+              </w:rPr>
+            </w:pPr>
+          </w:p>
+          <w:p>
+            <w:pPr>
+              <w:jc w:val="center"/>
+              <w:rPr>
+                <w:rFonts w:ascii="Tahoma" w:eastAsia="Calibri" w:hAnsi="Tahoma" w:cs="Tahoma"/>
+                <w:b/>
+                <w:color w:val="E56F38"/>
+                <w:sz w:val="28"/>
+                <w:szCs w:val="28"/>
+              </w:rPr>
+            </w:pPr>
+          </w:p>
+          <w:p>
+            <w:pPr>
+              <w:jc w:val="center"/>
+              <w:rPr>
+                <w:rFonts w:ascii="Tahoma" w:eastAsia="Calibri" w:hAnsi="Tahoma" w:cs="Tahoma"/>
+                <w:b/>
+                <w:color w:val="E56F38"/>
+                <w:sz w:val="28"/>
+                <w:szCs w:val="28"/>
+              </w:rPr>
+            </w:pPr>
+          </w:p>
+          <w:p>
+            <w:pPr>
+              <w:jc w:val="center"/>
+              <w:rPr>
+                <w:rFonts w:ascii="Tahoma" w:eastAsia="Calibri" w:hAnsi="Tahoma" w:cs="Tahoma"/>
+                <w:b/>
+                <w:color w:val="E56F38"/>
+                <w:sz w:val="28"/>
+                <w:szCs w:val="28"/>
+              </w:rPr>
+            </w:pPr>
+          </w:p>
+          <w:p>
+            <w:pPr>
+              <w:rPr>
+                <w:rFonts w:ascii="Tahoma" w:eastAsia="Calibri" w:hAnsi="Tahoma" w:cs="Tahoma"/>
+                <w:b/>
+                <w:color w:val="E56F38"/>
+                <w:sz w:val="28"/>
+                <w:szCs w:val="28"/>
+              </w:rPr>
+            </w:pPr>
+          </w:p>
+          <w:p>
+            <w:pPr>
+              <w:jc w:val="center"/>
+              <w:rPr>
+                <w:rFonts w:ascii="Tahoma" w:eastAsia="Calibri" w:hAnsi="Tahoma" w:cs="Tahoma"/>
+                <w:b/>
+                <w:color w:val="E56F38"/>
+                <w:sz w:val="28"/>
+                <w:szCs w:val="28"/>
+              </w:rPr>
+            </w:pPr>
+          </w:p>
+          <w:p>
+            <w:pPr>
+              <w:jc w:val="center"/>
+              <w:rPr>
+                <w:rFonts w:ascii="Tahoma" w:eastAsia="Calibri" w:hAnsi="Tahoma" w:cs="Tahoma"/>
+                <w:b/>
+                <w:color w:val="E56F38"/>
+                <w:sz w:val="28"/>
+                <w:szCs w:val="28"/>
+              </w:rPr>
+            </w:pPr>
+          </w:p>
+          <w:p>
+            <w:pPr>
+              <w:jc w:val="center"/>
+              <w:rPr>
+                <w:rFonts w:ascii="Tahoma" w:eastAsia="Calibri" w:hAnsi="Tahoma" w:cs="Tahoma"/>
+                <w:b/>
+                <w:color w:val="E56F38"/>
+                <w:sz w:val="28"/>
+                <w:szCs w:val="28"/>
+              </w:rPr>
+            </w:pPr>
+          </w:p>
+          <w:p>
+            <w:pPr>
+              <w:spacing w:before="120"/>
+              <w:ind w:left="165" w:right="153"/>
+              <w:rPr>
+                <w:rFonts w:ascii="Tahoma" w:hAnsi="Tahoma" w:cs="Tahoma"/>
+                <w:color w:val="4E4D4B"/>
+                <w:sz w:val="24"/>
+                <w:szCs w:val="24"/>
+              </w:rPr>
+            </w:pPr>
+            <w:r>
+              <w:rPr>
+                <w:rFonts w:ascii="Tahoma" w:hAnsi="Tahoma" w:cs="Tahoma"/>
+                <w:color w:val="4E4D4B"/>
+                <w:sz w:val="24"/>
+                <w:szCs w:val="24"/>
+              </w:rPr>
+              <w:fldChar w:fldCharType="begin"/>
+            </w:r>
+            <w:r>
+              <w:rPr>
+                <w:rFonts w:ascii="Tahoma" w:hAnsi="Tahoma" w:cs="Tahoma"/>
+                <w:color w:val="4E4D4B"/>
+                <w:sz w:val="24"/>
+                <w:szCs w:val="24"/>
+              </w:rPr>
+              <w:instrText xml:space="preserve"> MERGEFIELD Title </w:instrText>
+            </w:r>
+            <w:r>
+              <w:rPr>
+                <w:rFonts w:ascii="Tahoma" w:hAnsi="Tahoma" w:cs="Tahoma"/>
+                <w:color w:val="4E4D4B"/>
+                <w:sz w:val="24"/>
+                <w:szCs w:val="24"/>
+              </w:rPr>
+              <w:fldChar w:fldCharType="separate"/>
+            </w:r>
+            <w:r>
+              <w:rPr>
+                <w:rFonts w:ascii="Tahoma" w:hAnsi="Tahoma" w:cs="Tahoma"/>
+                <w:noProof/>
+                <w:color w:val="4E4D4B"/>
+                <w:sz w:val="24"/>
+                <w:szCs w:val="24"/>
+              </w:rPr>
+              <w:t>«Title»</w:t>
+            </w:r>
+            <w:r>
+              <w:rPr>
+                <w:rFonts w:ascii="Tahoma" w:hAnsi="Tahoma" w:cs="Tahoma"/>
+                <w:color w:val="4E4D4B"/>
+                <w:sz w:val="24"/>
+                <w:szCs w:val="24"/>
+              </w:rPr>
+              <w:fldChar w:fldCharType="end"/>
+            </w:r>
+          </w:p>
+          <w:bookmarkStart w:id="0" w:name="_GoBack"/>
+          <w:bookmarkEnd w:id="0"/>
+          <w:p>
+            <w:pPr>
               <w:rPr>
                 <w:rFonts w:ascii="Tahoma" w:eastAsia="Calibri" w:hAnsi="Tahoma" w:cs="Tahoma"/>
                 <w:b/>
@@ -748,7 +961,57 @@
                 <w:sz w:val="32"/>
                 <w:szCs w:val="32"/>
               </w:rPr>
-              <w:t>Strap</w:t>
+            </w:pPr>
+            <w:r>
+              <w:rPr>
+                <w:rFonts w:ascii="Tahoma" w:hAnsi="Tahoma" w:cs="Tahoma"/>
+                <w:color w:val="D0202D"/>
+                <w:sz w:val="36"/>
+                <w:szCs w:val="36"/>
+                <w:highlight w:val="yellow"/>
+              </w:rPr>
+              <w:fldChar w:fldCharType="begin"/>
+            </w:r>
+            <w:r>
+              <w:rPr>
+                <w:rFonts w:ascii="Tahoma" w:hAnsi="Tahoma" w:cs="Tahoma"/>
+                <w:color w:val="D0202D"/>
+                <w:sz w:val="36"/>
+                <w:szCs w:val="36"/>
+                <w:highlight w:val="yellow"/>
+              </w:rPr>
+              <w:instrText xml:space="preserve"> MERGEFIELD Availability </w:instrText>
+            </w:r>
+            <w:r>
+              <w:rPr>
+                <w:rFonts w:ascii="Tahoma" w:hAnsi="Tahoma" w:cs="Tahoma"/>
+                <w:color w:val="D0202D"/>
+                <w:sz w:val="36"/>
+                <w:szCs w:val="36"/>
+                <w:highlight w:val="yellow"/>
+              </w:rPr>
+              <w:fldChar w:fldCharType="separate"/>
+            </w:r>
+            <w:r>
+              <w:rPr>
+                <w:rFonts w:ascii="Tahoma" w:hAnsi="Tahoma" w:cs="Tahoma"/>
+                <w:noProof/>
+                <w:color w:val="D0202D"/>
+                <w:sz w:val="36"/>
+                <w:szCs w:val="36"/>
+                <w:highlight w:val="yellow"/>
+              </w:rPr>
+              <w:t>«Availability»</w:t>
+            </w:r>
+            <w:r>
+              <w:rPr>
+                <w:rFonts w:ascii="Tahoma" w:hAnsi="Tahoma" w:cs="Tahoma"/>
+                <w:color w:val="D0202D"/>
+                <w:sz w:val="36"/>
+                <w:szCs w:val="36"/>
+                <w:highlight w:val="yellow"/>
+              </w:rPr>
+              <w:fldChar w:fldCharType="end"/>
             </w:r>
           </w:p>
         </w:tc>
@@ -769,7 +1032,7 @@
     </w:p>
     <w:sectPr>
       <w:type w:val="continuous"/>
-      <w:pgSz w:w="12240" w:h="15840"/>
+      <w:pgSz w:w="12240" w:h="20160" w:code="5"/>
       <w:pgMar w:top="720" w:right="720" w:bottom="720" w:left="720" w:header="720" w:footer="720" w:gutter="0"/>
       <w:paperSrc w:first="7" w:other="7"/>
       <w:cols w:num="2" w:space="720"/>
@@ -1599,7 +1862,7 @@
 </file>
 
 <file path=customXml/itemProps1.xml><?xml version="1.0" encoding="utf-8"?>
-<ds:datastoreItem xmlns:ds="http://schemas.openxmlformats.org/officeDocument/2006/customXml" ds:itemID="{C455270D-9A56-4E66-82D9-9D08A31503DD}">
+<ds:datastoreItem xmlns:ds="http://schemas.openxmlformats.org/officeDocument/2006/customXml" ds:itemID="{45FE9209-E844-428F-9438-F85D35494C45}">
   <ds:schemaRefs>
     <ds:schemaRef ds:uri="http://schemas.openxmlformats.org/officeDocument/2006/bibliography"/>
   </ds:schemaRefs>

</xml_diff>